<commit_message>
a couple minor things in the user guide doc
</commit_message>
<xml_diff>
--- a/doc/cam6_cloud-locking_manual_draft_rev2clean.docx
+++ b/doc/cam6_cloud-locking_manual_draft_rev2clean.docx
@@ -5682,7 +5682,42 @@
           <w:sz w:val="22"/>
           <w:szCs w:val="22"/>
         </w:rPr>
-        <w:t>. If true, reads cloud parameters with suffix “*_in” off of the p</w:t>
+        <w:t xml:space="preserve">. If true, </w:t>
+      </w:r>
+      <w:r>
+        <w:rPr>
+          <w:sz w:val="22"/>
+          <w:szCs w:val="22"/>
+        </w:rPr>
+        <w:t>retrieves</w:t>
+      </w:r>
+      <w:r>
+        <w:rPr>
+          <w:sz w:val="22"/>
+          <w:szCs w:val="22"/>
+        </w:rPr>
+        <w:t xml:space="preserve"> </w:t>
+      </w:r>
+      <w:r>
+        <w:rPr>
+          <w:sz w:val="22"/>
+          <w:szCs w:val="22"/>
+        </w:rPr>
+        <w:t xml:space="preserve">cloud parameters with suffix “*_in” </w:t>
+      </w:r>
+      <w:r>
+        <w:rPr>
+          <w:sz w:val="22"/>
+          <w:szCs w:val="22"/>
+        </w:rPr>
+        <w:t>from</w:t>
+      </w:r>
+      <w:r>
+        <w:rPr>
+          <w:sz w:val="22"/>
+          <w:szCs w:val="22"/>
+        </w:rPr>
+        <w:t xml:space="preserve"> the p</w:t>
       </w:r>
       <w:r>
         <w:rPr>
@@ -5711,7 +5746,7 @@
           <w:sz w:val="22"/>
           <w:szCs w:val="22"/>
         </w:rPr>
-        <w:t>pbuff</w:t>
+        <w:t>pbuf</w:t>
       </w:r>
       <w:proofErr w:type="spellEnd"/>
       <w:r>
@@ -5748,7 +5783,7 @@
           <w:sz w:val="22"/>
           <w:szCs w:val="22"/>
         </w:rPr>
-        <w:t>pbuff</w:t>
+        <w:t>pbuf</w:t>
       </w:r>
       <w:proofErr w:type="spellEnd"/>
       <w:r>
@@ -5784,7 +5819,28 @@
           <w:sz w:val="22"/>
           <w:szCs w:val="22"/>
         </w:rPr>
-        <w:t xml:space="preserve">read off the </w:t>
+        <w:t xml:space="preserve">read </w:t>
+      </w:r>
+      <w:r>
+        <w:rPr>
+          <w:sz w:val="22"/>
+          <w:szCs w:val="22"/>
+        </w:rPr>
+        <w:t>from</w:t>
+      </w:r>
+      <w:r>
+        <w:rPr>
+          <w:sz w:val="22"/>
+          <w:szCs w:val="22"/>
+        </w:rPr>
+        <w:t xml:space="preserve"> </w:t>
+      </w:r>
+      <w:r>
+        <w:rPr>
+          <w:sz w:val="22"/>
+          <w:szCs w:val="22"/>
+        </w:rPr>
+        <w:t xml:space="preserve">the </w:t>
       </w:r>
       <w:proofErr w:type="spellStart"/>
       <w:r>
@@ -5792,7 +5848,7 @@
           <w:sz w:val="22"/>
           <w:szCs w:val="22"/>
         </w:rPr>
-        <w:t>pbuff</w:t>
+        <w:t>pbuf</w:t>
       </w:r>
       <w:proofErr w:type="spellEnd"/>
       <w:r>

</xml_diff>